<commit_message>
Updated the Test Plan document in QUALITY
</commit_message>
<xml_diff>
--- a/documentation/quality/Final Documentation/Test Plan - final.docx
+++ b/documentation/quality/Final Documentation/Test Plan - final.docx
@@ -97,7 +97,6 @@
                 <w:dataBinding w:prefixMappings="xmlns:ns0='http://schemas.openxmlformats.org/package/2006/metadata/core-properties' xmlns:ns1='http://purl.org/dc/elements/1.1/'" w:xpath="/ns0:coreProperties[1]/ns1:title[1]" w:storeItemID="{6C3C8BC8-F283-45AE-878A-BAB7291924A1}"/>
                 <w:text/>
               </w:sdtPr>
-              <w:sdtEndPr/>
               <w:sdtContent>
                 <w:tc>
                   <w:tcPr>
@@ -148,7 +147,6 @@
                 <w:dataBinding w:prefixMappings="xmlns:ns0='http://schemas.openxmlformats.org/package/2006/metadata/core-properties' xmlns:ns1='http://purl.org/dc/elements/1.1/'" w:xpath="/ns0:coreProperties[1]/ns1:subject[1]" w:storeItemID="{6C3C8BC8-F283-45AE-878A-BAB7291924A1}"/>
                 <w:text/>
               </w:sdtPr>
-              <w:sdtEndPr/>
               <w:sdtContent>
                 <w:tc>
                   <w:tcPr>
@@ -465,7 +463,17 @@
                     <w:sz w:val="24"/>
                     <w:szCs w:val="24"/>
                   </w:rPr>
-                  <w:t>March 2015</w:t>
+                  <w:t>April</w:t>
+                </w:r>
+                <w:r>
+                  <w:rPr>
+                    <w:rFonts w:ascii="Times New Roman" w:hAnsi="Times New Roman" w:cs="Times New Roman"/>
+                    <w:b/>
+                    <w:bCs/>
+                    <w:sz w:val="24"/>
+                    <w:szCs w:val="24"/>
+                  </w:rPr>
+                  <w:t xml:space="preserve"> 2015</w:t>
                 </w:r>
               </w:p>
             </w:tc>
@@ -510,7 +518,6 @@
           <w:docPartUnique/>
         </w:docPartObj>
       </w:sdtPr>
-      <w:sdtEndPr/>
       <w:sdtContent>
         <w:p>
           <w:pPr>
@@ -3153,21 +3160,19 @@
         <w:rPr>
           <w:rFonts w:cs="Times New Roman"/>
         </w:rPr>
-        <w:t xml:space="preserve">This section focuses on the functional aspects of the system and a list of what to be tested </w:t>
+        <w:t>This section focuses on the functional aspects of the system and a list of what to be tested from</w:t>
       </w:r>
-      <w:proofErr w:type="spellStart"/>
       <w:r>
         <w:rPr>
           <w:rFonts w:cs="Times New Roman"/>
         </w:rPr>
-        <w:t>fromthe</w:t>
+        <w:t xml:space="preserve"> </w:t>
       </w:r>
-      <w:proofErr w:type="spellEnd"/>
       <w:r>
         <w:rPr>
           <w:rFonts w:cs="Times New Roman"/>
         </w:rPr>
-        <w:t xml:space="preserve"> Users viewpoint and describe the level of importance.</w:t>
+        <w:t>the Users viewpoint and describe the level of importance.</w:t>
       </w:r>
     </w:p>
     <w:p>
@@ -3693,7 +3698,12 @@
           <w:rFonts w:cs="Times New Roman"/>
         </w:rPr>
         <w:tab/>
-        <w:t>Administrator Account – this part is not to be tested by the Quality Assurance group for this requires an access only from the Administrator.</w:t>
+      </w:r>
+      <w:r>
+        <w:rPr>
+          <w:rFonts w:cs="Times New Roman"/>
+        </w:rPr>
+        <w:t>Managers’ Module – this portion is for future use of the system and still has no function yet.</w:t>
       </w:r>
     </w:p>
     <w:p>
@@ -3716,6 +3726,12 @@
         <w:tab/>
         <w:t>Transaction Phase – this section is very confidential and should be used by the Administrator.</w:t>
       </w:r>
+      <w:r>
+        <w:rPr>
+          <w:rFonts w:cs="Times New Roman"/>
+        </w:rPr>
+        <w:t xml:space="preserve"> Also, this is for the future use of the management and it is not required to finish said by the client.</w:t>
+      </w:r>
     </w:p>
     <w:p>
       <w:pPr>
@@ -3737,14 +3753,6 @@
         <w:tab/>
         <w:t>About and Contact Page – this has a low risk factor in the system that is not too important to test.</w:t>
       </w:r>
-    </w:p>
-    <w:p>
-      <w:pPr>
-        <w:jc w:val="both"/>
-        <w:rPr>
-          <w:rFonts w:cs="Times New Roman"/>
-        </w:rPr>
-      </w:pPr>
     </w:p>
     <w:p>
       <w:pPr>
@@ -10818,31 +10826,13 @@
                 <w:szCs w:val="24"/>
               </w:rPr>
             </w:pPr>
-            <w:proofErr w:type="spellStart"/>
-            <w:r>
-              <w:rPr>
-                <w:rFonts w:cs="Times New Roman"/>
-                <w:szCs w:val="24"/>
-              </w:rPr>
-              <w:t>Ms.</w:t>
-            </w:r>
-            <w:proofErr w:type="spellEnd"/>
-            <w:r>
-              <w:rPr>
-                <w:rFonts w:cs="Times New Roman"/>
-                <w:szCs w:val="24"/>
-              </w:rPr>
-              <w:t xml:space="preserve"> Rhea-Luz </w:t>
-            </w:r>
-            <w:proofErr w:type="spellStart"/>
-            <w:r>
-              <w:rPr>
-                <w:rFonts w:cs="Times New Roman"/>
-                <w:szCs w:val="24"/>
-              </w:rPr>
-              <w:t>Valbuena</w:t>
-            </w:r>
-            <w:proofErr w:type="spellEnd"/>
+            <w:r>
+              <w:rPr>
+                <w:rFonts w:cs="Times New Roman"/>
+                <w:szCs w:val="24"/>
+              </w:rPr>
+              <w:t>Ms. Rhea-Luz Valbuena</w:t>
+            </w:r>
           </w:p>
         </w:tc>
         <w:tc>
@@ -10887,31 +10877,13 @@
                 <w:szCs w:val="24"/>
               </w:rPr>
             </w:pPr>
-            <w:proofErr w:type="spellStart"/>
-            <w:r>
-              <w:rPr>
-                <w:rFonts w:cs="Times New Roman"/>
-                <w:szCs w:val="24"/>
-              </w:rPr>
-              <w:t>Mr.</w:t>
-            </w:r>
-            <w:proofErr w:type="spellEnd"/>
-            <w:r>
-              <w:rPr>
-                <w:rFonts w:cs="Times New Roman"/>
-                <w:szCs w:val="24"/>
-              </w:rPr>
-              <w:t xml:space="preserve"> Ernesto </w:t>
-            </w:r>
-            <w:proofErr w:type="spellStart"/>
-            <w:r>
-              <w:rPr>
-                <w:rFonts w:cs="Times New Roman"/>
-                <w:szCs w:val="24"/>
-              </w:rPr>
-              <w:t>Boydon</w:t>
-            </w:r>
-            <w:proofErr w:type="spellEnd"/>
+            <w:r>
+              <w:rPr>
+                <w:rFonts w:cs="Times New Roman"/>
+                <w:szCs w:val="24"/>
+              </w:rPr>
+              <w:t>Mr. Ernesto Boydon</w:t>
+            </w:r>
           </w:p>
         </w:tc>
         <w:tc>
@@ -11010,18 +10982,8 @@
                 <w:b w:val="0"/>
                 <w:szCs w:val="24"/>
               </w:rPr>
-              <w:t xml:space="preserve">Project </w:t>
-            </w:r>
-            <w:proofErr w:type="spellStart"/>
-            <w:r>
-              <w:rPr>
-                <w:rFonts w:cs="Times New Roman"/>
-                <w:b w:val="0"/>
-                <w:szCs w:val="24"/>
-              </w:rPr>
-              <w:t>Panelists</w:t>
-            </w:r>
-            <w:proofErr w:type="spellEnd"/>
+              <w:t>Project Panelists</w:t>
+            </w:r>
           </w:p>
         </w:tc>
         <w:tc>
@@ -11069,31 +11031,13 @@
                 <w:szCs w:val="24"/>
               </w:rPr>
             </w:pPr>
-            <w:proofErr w:type="spellStart"/>
-            <w:r>
-              <w:rPr>
-                <w:rFonts w:cs="Times New Roman"/>
-                <w:szCs w:val="24"/>
-              </w:rPr>
-              <w:t>Ms.</w:t>
-            </w:r>
-            <w:proofErr w:type="spellEnd"/>
-            <w:r>
-              <w:rPr>
-                <w:rFonts w:cs="Times New Roman"/>
-                <w:szCs w:val="24"/>
-              </w:rPr>
-              <w:t xml:space="preserve"> Donna </w:t>
-            </w:r>
-            <w:proofErr w:type="spellStart"/>
-            <w:r>
-              <w:rPr>
-                <w:rFonts w:cs="Times New Roman"/>
-                <w:szCs w:val="24"/>
-              </w:rPr>
-              <w:t>Lalusin</w:t>
-            </w:r>
-            <w:proofErr w:type="spellEnd"/>
+            <w:r>
+              <w:rPr>
+                <w:rFonts w:cs="Times New Roman"/>
+                <w:szCs w:val="24"/>
+              </w:rPr>
+              <w:t>Ms. Donna Lalusin</w:t>
+            </w:r>
           </w:p>
         </w:tc>
         <w:tc>
@@ -11138,31 +11082,13 @@
                 <w:szCs w:val="24"/>
               </w:rPr>
             </w:pPr>
-            <w:proofErr w:type="spellStart"/>
-            <w:r>
-              <w:rPr>
-                <w:rFonts w:cs="Times New Roman"/>
-                <w:szCs w:val="24"/>
-              </w:rPr>
-              <w:t>Mr.</w:t>
-            </w:r>
-            <w:proofErr w:type="spellEnd"/>
-            <w:r>
-              <w:rPr>
-                <w:rFonts w:cs="Times New Roman"/>
-                <w:szCs w:val="24"/>
-              </w:rPr>
-              <w:t xml:space="preserve"> Alfredo </w:t>
-            </w:r>
-            <w:proofErr w:type="spellStart"/>
-            <w:r>
-              <w:rPr>
-                <w:rFonts w:cs="Times New Roman"/>
-                <w:szCs w:val="24"/>
-              </w:rPr>
-              <w:t>Calimbo</w:t>
-            </w:r>
-            <w:proofErr w:type="spellEnd"/>
+            <w:r>
+              <w:rPr>
+                <w:rFonts w:cs="Times New Roman"/>
+                <w:szCs w:val="24"/>
+              </w:rPr>
+              <w:t>Mr. Alfredo Calimbo</w:t>
+            </w:r>
           </w:p>
         </w:tc>
         <w:tc>
@@ -11317,17 +11243,8 @@
                 <w:rFonts w:cs="Times New Roman"/>
                 <w:szCs w:val="24"/>
               </w:rPr>
-              <w:t xml:space="preserve">Julian </w:t>
-            </w:r>
-            <w:proofErr w:type="spellStart"/>
-            <w:r>
-              <w:rPr>
-                <w:rFonts w:cs="Times New Roman"/>
-                <w:szCs w:val="24"/>
-              </w:rPr>
-              <w:t>Acuna</w:t>
-            </w:r>
-            <w:proofErr w:type="spellEnd"/>
+              <w:t>Julian Acuna</w:t>
+            </w:r>
           </w:p>
         </w:tc>
         <w:tc>
@@ -11379,17 +11296,8 @@
                 <w:rFonts w:cs="Times New Roman"/>
                 <w:szCs w:val="24"/>
               </w:rPr>
-              <w:t xml:space="preserve">Paolo </w:t>
-            </w:r>
-            <w:proofErr w:type="spellStart"/>
-            <w:r>
-              <w:rPr>
-                <w:rFonts w:cs="Times New Roman"/>
-                <w:szCs w:val="24"/>
-              </w:rPr>
-              <w:t>Sagun</w:t>
-            </w:r>
-            <w:proofErr w:type="spellEnd"/>
+              <w:t>Paolo Sagun</w:t>
+            </w:r>
           </w:p>
         </w:tc>
         <w:tc>
@@ -11453,7 +11361,6 @@
               </w:rPr>
               <w:t xml:space="preserve">Charles </w:t>
             </w:r>
-            <w:proofErr w:type="spellStart"/>
             <w:r>
               <w:rPr>
                 <w:rFonts w:cs="Times New Roman"/>
@@ -11461,7 +11368,6 @@
               </w:rPr>
               <w:t>Sia</w:t>
             </w:r>
-            <w:proofErr w:type="spellEnd"/>
           </w:p>
         </w:tc>
         <w:tc>
@@ -11612,31 +11518,13 @@
                 <w:szCs w:val="24"/>
               </w:rPr>
             </w:pPr>
-            <w:proofErr w:type="spellStart"/>
-            <w:r>
-              <w:rPr>
-                <w:rFonts w:cs="Times New Roman"/>
-                <w:szCs w:val="24"/>
-              </w:rPr>
-              <w:t>Mr.</w:t>
-            </w:r>
-            <w:proofErr w:type="spellEnd"/>
-            <w:r>
-              <w:rPr>
-                <w:rFonts w:cs="Times New Roman"/>
-                <w:szCs w:val="24"/>
-              </w:rPr>
-              <w:t xml:space="preserve"> Allan </w:t>
-            </w:r>
-            <w:proofErr w:type="spellStart"/>
-            <w:r>
-              <w:rPr>
-                <w:rFonts w:cs="Times New Roman"/>
-                <w:szCs w:val="24"/>
-              </w:rPr>
-              <w:t>Cotecson</w:t>
-            </w:r>
-            <w:proofErr w:type="spellEnd"/>
+            <w:r>
+              <w:rPr>
+                <w:rFonts w:cs="Times New Roman"/>
+                <w:szCs w:val="24"/>
+              </w:rPr>
+              <w:t>Mr. Allan Cotecson</w:t>
+            </w:r>
           </w:p>
         </w:tc>
         <w:tc>
@@ -11735,7 +11623,6 @@
         <w:docPartUnique/>
       </w:docPartObj>
     </w:sdtPr>
-    <w:sdtEndPr/>
     <w:sdtContent>
       <w:p>
         <w:pPr>
@@ -11755,7 +11642,7 @@
           <w:rPr>
             <w:noProof/>
           </w:rPr>
-          <w:t>15</w:t>
+          <w:t>10</w:t>
         </w:r>
         <w:r>
           <w:rPr>
@@ -22651,13 +22538,13 @@
   </dgm:ptLst>
   <dgm:cxnLst>
     <dgm:cxn modelId="{FD11463F-0833-4C10-BC89-F7BF4058D088}" srcId="{AD6D4C14-5C59-45C2-8EC3-2263B4BD18DD}" destId="{4B112E94-F842-426F-ADE6-653A1974FB87}" srcOrd="0" destOrd="0" parTransId="{EA7C08F4-272A-40DA-8536-DCE32C1480C1}" sibTransId="{BFB5DF6E-3C87-49CE-97FA-5963B2837FBC}"/>
-    <dgm:cxn modelId="{377ED447-3CE1-4D65-88A6-16E8BF854584}" type="presOf" srcId="{4B112E94-F842-426F-ADE6-653A1974FB87}" destId="{339DC444-AF8A-4F42-AD09-EFCBBCD0BC0D}" srcOrd="0" destOrd="0" presId="urn:microsoft.com/office/officeart/2009/layout/CirclePictureHierarchy"/>
-    <dgm:cxn modelId="{2EBCC9CC-6F93-428A-815D-03152D0E33C8}" type="presOf" srcId="{AD6D4C14-5C59-45C2-8EC3-2263B4BD18DD}" destId="{F323AB68-8CD9-4606-A2B0-558B0890D278}" srcOrd="0" destOrd="0" presId="urn:microsoft.com/office/officeart/2009/layout/CirclePictureHierarchy"/>
-    <dgm:cxn modelId="{75B7E6F0-5EF2-4572-91D6-CAB1CEBF95C1}" type="presParOf" srcId="{F323AB68-8CD9-4606-A2B0-558B0890D278}" destId="{D88F9E6B-D7FF-4779-B89A-C96FCFB5BFB6}" srcOrd="0" destOrd="0" presId="urn:microsoft.com/office/officeart/2009/layout/CirclePictureHierarchy"/>
-    <dgm:cxn modelId="{CEC33BE1-5A6C-449E-BB46-E880448CEDFD}" type="presParOf" srcId="{D88F9E6B-D7FF-4779-B89A-C96FCFB5BFB6}" destId="{C4D75DDB-0387-440D-BE4E-98135B961940}" srcOrd="0" destOrd="0" presId="urn:microsoft.com/office/officeart/2009/layout/CirclePictureHierarchy"/>
-    <dgm:cxn modelId="{ACF34B2F-A01D-48C3-958B-050FE97B9F92}" type="presParOf" srcId="{C4D75DDB-0387-440D-BE4E-98135B961940}" destId="{E4515653-01E1-45B8-9C16-35B8FE2765EA}" srcOrd="0" destOrd="0" presId="urn:microsoft.com/office/officeart/2009/layout/CirclePictureHierarchy"/>
-    <dgm:cxn modelId="{D3F73732-6D95-42D6-948B-68FDAA6FBB5A}" type="presParOf" srcId="{C4D75DDB-0387-440D-BE4E-98135B961940}" destId="{339DC444-AF8A-4F42-AD09-EFCBBCD0BC0D}" srcOrd="1" destOrd="0" presId="urn:microsoft.com/office/officeart/2009/layout/CirclePictureHierarchy"/>
-    <dgm:cxn modelId="{3BF5E454-662F-4949-BDEA-03B1D0455BA6}" type="presParOf" srcId="{D88F9E6B-D7FF-4779-B89A-C96FCFB5BFB6}" destId="{7DAB3671-F56B-411C-B090-08A6D687BD65}" srcOrd="1" destOrd="0" presId="urn:microsoft.com/office/officeart/2009/layout/CirclePictureHierarchy"/>
+    <dgm:cxn modelId="{8FFA9621-6D56-43DA-8F03-7EE79578A31B}" type="presOf" srcId="{4B112E94-F842-426F-ADE6-653A1974FB87}" destId="{339DC444-AF8A-4F42-AD09-EFCBBCD0BC0D}" srcOrd="0" destOrd="0" presId="urn:microsoft.com/office/officeart/2009/layout/CirclePictureHierarchy"/>
+    <dgm:cxn modelId="{D2721DFD-0B20-4781-8E4F-7E16988386C2}" type="presOf" srcId="{AD6D4C14-5C59-45C2-8EC3-2263B4BD18DD}" destId="{F323AB68-8CD9-4606-A2B0-558B0890D278}" srcOrd="0" destOrd="0" presId="urn:microsoft.com/office/officeart/2009/layout/CirclePictureHierarchy"/>
+    <dgm:cxn modelId="{17EA38CD-9CA8-49D0-9C64-8A4D970A924C}" type="presParOf" srcId="{F323AB68-8CD9-4606-A2B0-558B0890D278}" destId="{D88F9E6B-D7FF-4779-B89A-C96FCFB5BFB6}" srcOrd="0" destOrd="0" presId="urn:microsoft.com/office/officeart/2009/layout/CirclePictureHierarchy"/>
+    <dgm:cxn modelId="{47A6CF30-6FE5-44CA-BB93-DD67990B5E6F}" type="presParOf" srcId="{D88F9E6B-D7FF-4779-B89A-C96FCFB5BFB6}" destId="{C4D75DDB-0387-440D-BE4E-98135B961940}" srcOrd="0" destOrd="0" presId="urn:microsoft.com/office/officeart/2009/layout/CirclePictureHierarchy"/>
+    <dgm:cxn modelId="{46353125-9CFC-4556-9F36-D478D5F9E273}" type="presParOf" srcId="{C4D75DDB-0387-440D-BE4E-98135B961940}" destId="{E4515653-01E1-45B8-9C16-35B8FE2765EA}" srcOrd="0" destOrd="0" presId="urn:microsoft.com/office/officeart/2009/layout/CirclePictureHierarchy"/>
+    <dgm:cxn modelId="{C43A989B-6792-4E12-95A0-417995128FCC}" type="presParOf" srcId="{C4D75DDB-0387-440D-BE4E-98135B961940}" destId="{339DC444-AF8A-4F42-AD09-EFCBBCD0BC0D}" srcOrd="1" destOrd="0" presId="urn:microsoft.com/office/officeart/2009/layout/CirclePictureHierarchy"/>
+    <dgm:cxn modelId="{5A09EF01-190F-4BE5-A332-8830E8C7F711}" type="presParOf" srcId="{D88F9E6B-D7FF-4779-B89A-C96FCFB5BFB6}" destId="{7DAB3671-F56B-411C-B090-08A6D687BD65}" srcOrd="1" destOrd="0" presId="urn:microsoft.com/office/officeart/2009/layout/CirclePictureHierarchy"/>
   </dgm:cxnLst>
   <dgm:bg/>
   <dgm:whole/>
@@ -22778,14 +22665,14 @@
     </dgm:pt>
   </dgm:ptLst>
   <dgm:cxnLst>
-    <dgm:cxn modelId="{E543726D-8B16-4108-99F6-C2C51941D9A8}" type="presOf" srcId="{F9739E04-B4CC-4C79-AF5E-6B59EE173547}" destId="{6D32333F-7B8E-4AC7-B842-D2EEE399671C}" srcOrd="0" destOrd="0" presId="urn:microsoft.com/office/officeart/2009/layout/CirclePictureHierarchy"/>
+    <dgm:cxn modelId="{43999345-5A25-44F7-B696-29308C5ABA0D}" type="presOf" srcId="{73972375-1886-499A-83B5-5F1E27B650FD}" destId="{47605D2A-B0A6-4F5D-8856-095CF6E54315}" srcOrd="0" destOrd="0" presId="urn:microsoft.com/office/officeart/2009/layout/CirclePictureHierarchy"/>
+    <dgm:cxn modelId="{BD6560FC-54B6-4076-82AB-065EE6AE3C51}" type="presOf" srcId="{F9739E04-B4CC-4C79-AF5E-6B59EE173547}" destId="{6D32333F-7B8E-4AC7-B842-D2EEE399671C}" srcOrd="0" destOrd="0" presId="urn:microsoft.com/office/officeart/2009/layout/CirclePictureHierarchy"/>
     <dgm:cxn modelId="{6C7C6086-40AB-4A53-AA34-CF69D9B11A6F}" srcId="{F9739E04-B4CC-4C79-AF5E-6B59EE173547}" destId="{73972375-1886-499A-83B5-5F1E27B650FD}" srcOrd="0" destOrd="0" parTransId="{76696EF2-8C4A-487D-B305-F80B50E8C8A9}" sibTransId="{A0BF8EDD-74D5-48D8-9A6E-88B591B7C49D}"/>
-    <dgm:cxn modelId="{58BC3BD1-6927-4E57-B264-9B5D2936BCD3}" type="presOf" srcId="{73972375-1886-499A-83B5-5F1E27B650FD}" destId="{47605D2A-B0A6-4F5D-8856-095CF6E54315}" srcOrd="0" destOrd="0" presId="urn:microsoft.com/office/officeart/2009/layout/CirclePictureHierarchy"/>
-    <dgm:cxn modelId="{F825E0FB-4850-450E-8615-F4F6AE6FDBD4}" type="presParOf" srcId="{6D32333F-7B8E-4AC7-B842-D2EEE399671C}" destId="{80754F0A-3B25-430C-98D2-6DFCB28E14FE}" srcOrd="0" destOrd="0" presId="urn:microsoft.com/office/officeart/2009/layout/CirclePictureHierarchy"/>
-    <dgm:cxn modelId="{79646BFF-D6BD-49B4-8DCB-B2753C7B59B6}" type="presParOf" srcId="{80754F0A-3B25-430C-98D2-6DFCB28E14FE}" destId="{FEA6EE5F-D743-4645-B8D0-888BB93D0807}" srcOrd="0" destOrd="0" presId="urn:microsoft.com/office/officeart/2009/layout/CirclePictureHierarchy"/>
-    <dgm:cxn modelId="{2902D34C-8E95-46FC-97C3-75570664D0D5}" type="presParOf" srcId="{FEA6EE5F-D743-4645-B8D0-888BB93D0807}" destId="{E45E2E32-63E3-4092-9759-258CFBDAEA97}" srcOrd="0" destOrd="0" presId="urn:microsoft.com/office/officeart/2009/layout/CirclePictureHierarchy"/>
-    <dgm:cxn modelId="{234C2E88-FB1A-4793-9AFA-A79C3347A8AE}" type="presParOf" srcId="{FEA6EE5F-D743-4645-B8D0-888BB93D0807}" destId="{47605D2A-B0A6-4F5D-8856-095CF6E54315}" srcOrd="1" destOrd="0" presId="urn:microsoft.com/office/officeart/2009/layout/CirclePictureHierarchy"/>
-    <dgm:cxn modelId="{BB104A70-1FC9-4D7B-8AC3-077C40B8774E}" type="presParOf" srcId="{80754F0A-3B25-430C-98D2-6DFCB28E14FE}" destId="{15CA7841-B974-46B9-870D-78D700C09E3F}" srcOrd="1" destOrd="0" presId="urn:microsoft.com/office/officeart/2009/layout/CirclePictureHierarchy"/>
+    <dgm:cxn modelId="{2320CB05-0E57-4579-A756-F2898734E97E}" type="presParOf" srcId="{6D32333F-7B8E-4AC7-B842-D2EEE399671C}" destId="{80754F0A-3B25-430C-98D2-6DFCB28E14FE}" srcOrd="0" destOrd="0" presId="urn:microsoft.com/office/officeart/2009/layout/CirclePictureHierarchy"/>
+    <dgm:cxn modelId="{70798135-5632-4099-8275-30913734333D}" type="presParOf" srcId="{80754F0A-3B25-430C-98D2-6DFCB28E14FE}" destId="{FEA6EE5F-D743-4645-B8D0-888BB93D0807}" srcOrd="0" destOrd="0" presId="urn:microsoft.com/office/officeart/2009/layout/CirclePictureHierarchy"/>
+    <dgm:cxn modelId="{4C47F48A-9980-4175-8738-721E044B1CA3}" type="presParOf" srcId="{FEA6EE5F-D743-4645-B8D0-888BB93D0807}" destId="{E45E2E32-63E3-4092-9759-258CFBDAEA97}" srcOrd="0" destOrd="0" presId="urn:microsoft.com/office/officeart/2009/layout/CirclePictureHierarchy"/>
+    <dgm:cxn modelId="{9F9B24DF-6E97-48D6-AFA3-C23DC3FF71B2}" type="presParOf" srcId="{FEA6EE5F-D743-4645-B8D0-888BB93D0807}" destId="{47605D2A-B0A6-4F5D-8856-095CF6E54315}" srcOrd="1" destOrd="0" presId="urn:microsoft.com/office/officeart/2009/layout/CirclePictureHierarchy"/>
+    <dgm:cxn modelId="{89604ED7-24B8-4FDC-A02B-791D00F8D76B}" type="presParOf" srcId="{80754F0A-3B25-430C-98D2-6DFCB28E14FE}" destId="{15CA7841-B974-46B9-870D-78D700C09E3F}" srcOrd="1" destOrd="0" presId="urn:microsoft.com/office/officeart/2009/layout/CirclePictureHierarchy"/>
   </dgm:cxnLst>
   <dgm:bg/>
   <dgm:whole/>
@@ -22906,14 +22793,14 @@
     </dgm:pt>
   </dgm:ptLst>
   <dgm:cxnLst>
-    <dgm:cxn modelId="{3E559A85-85CF-4D6C-AB15-CEA1FBA0410E}" type="presOf" srcId="{EA0EE089-39F5-4DD3-ACDD-2E54BECE1D68}" destId="{29541E6F-B341-4D19-9B29-1D1A0A6C10F6}" srcOrd="0" destOrd="0" presId="urn:microsoft.com/office/officeart/2009/layout/CirclePictureHierarchy"/>
-    <dgm:cxn modelId="{9E035C5D-89FE-441E-8DC0-501377B71178}" type="presOf" srcId="{2ED3EA16-B1F2-4C8B-B0F0-17E4187807C6}" destId="{5DBBA183-B547-47A6-AD5F-431E52551165}" srcOrd="0" destOrd="0" presId="urn:microsoft.com/office/officeart/2009/layout/CirclePictureHierarchy"/>
+    <dgm:cxn modelId="{6F4FC850-437D-4F4A-936E-D03F2609B6BB}" type="presOf" srcId="{EA0EE089-39F5-4DD3-ACDD-2E54BECE1D68}" destId="{29541E6F-B341-4D19-9B29-1D1A0A6C10F6}" srcOrd="0" destOrd="0" presId="urn:microsoft.com/office/officeart/2009/layout/CirclePictureHierarchy"/>
     <dgm:cxn modelId="{DC3C32E5-E2AB-4DC8-86D1-93358E31EE80}" srcId="{2ED3EA16-B1F2-4C8B-B0F0-17E4187807C6}" destId="{EA0EE089-39F5-4DD3-ACDD-2E54BECE1D68}" srcOrd="0" destOrd="0" parTransId="{8898990C-13FB-401E-99EB-4EC5CFE848ED}" sibTransId="{2EDE6201-7D56-4D39-85A6-8A70FA77A751}"/>
-    <dgm:cxn modelId="{BF68EB0C-E0CA-4D3B-8F0B-DAEB99D7FC19}" type="presParOf" srcId="{5DBBA183-B547-47A6-AD5F-431E52551165}" destId="{A831DDBA-705C-4136-A405-858AFCC9FDA9}" srcOrd="0" destOrd="0" presId="urn:microsoft.com/office/officeart/2009/layout/CirclePictureHierarchy"/>
-    <dgm:cxn modelId="{EB88DDC3-0CEF-4669-A0BB-D79208E71258}" type="presParOf" srcId="{A831DDBA-705C-4136-A405-858AFCC9FDA9}" destId="{5BFD1366-7690-4C5F-9BD1-8E18333A73F7}" srcOrd="0" destOrd="0" presId="urn:microsoft.com/office/officeart/2009/layout/CirclePictureHierarchy"/>
-    <dgm:cxn modelId="{8C4EB18C-DF09-400D-8351-36A2B77230F3}" type="presParOf" srcId="{5BFD1366-7690-4C5F-9BD1-8E18333A73F7}" destId="{4B47B2C0-10FF-4641-B3E4-DC6B0F7DCCF9}" srcOrd="0" destOrd="0" presId="urn:microsoft.com/office/officeart/2009/layout/CirclePictureHierarchy"/>
-    <dgm:cxn modelId="{96948216-36A4-4C7B-BF9F-EBC7C7BB3BD1}" type="presParOf" srcId="{5BFD1366-7690-4C5F-9BD1-8E18333A73F7}" destId="{29541E6F-B341-4D19-9B29-1D1A0A6C10F6}" srcOrd="1" destOrd="0" presId="urn:microsoft.com/office/officeart/2009/layout/CirclePictureHierarchy"/>
-    <dgm:cxn modelId="{47428870-145F-49DF-A315-B354DC153F30}" type="presParOf" srcId="{A831DDBA-705C-4136-A405-858AFCC9FDA9}" destId="{56FF2AA2-7BCA-4EED-8F74-03AA77501CA8}" srcOrd="1" destOrd="0" presId="urn:microsoft.com/office/officeart/2009/layout/CirclePictureHierarchy"/>
+    <dgm:cxn modelId="{15156ECB-38B2-4A77-BF39-5576DAB81FFC}" type="presOf" srcId="{2ED3EA16-B1F2-4C8B-B0F0-17E4187807C6}" destId="{5DBBA183-B547-47A6-AD5F-431E52551165}" srcOrd="0" destOrd="0" presId="urn:microsoft.com/office/officeart/2009/layout/CirclePictureHierarchy"/>
+    <dgm:cxn modelId="{ED3E3EEA-FC58-4C25-94A1-F8AA32F24D8A}" type="presParOf" srcId="{5DBBA183-B547-47A6-AD5F-431E52551165}" destId="{A831DDBA-705C-4136-A405-858AFCC9FDA9}" srcOrd="0" destOrd="0" presId="urn:microsoft.com/office/officeart/2009/layout/CirclePictureHierarchy"/>
+    <dgm:cxn modelId="{EE2ECCDC-E30F-4820-87DD-99B9452157F8}" type="presParOf" srcId="{A831DDBA-705C-4136-A405-858AFCC9FDA9}" destId="{5BFD1366-7690-4C5F-9BD1-8E18333A73F7}" srcOrd="0" destOrd="0" presId="urn:microsoft.com/office/officeart/2009/layout/CirclePictureHierarchy"/>
+    <dgm:cxn modelId="{7FF36348-C20D-43D5-94F0-D41259FF97CB}" type="presParOf" srcId="{5BFD1366-7690-4C5F-9BD1-8E18333A73F7}" destId="{4B47B2C0-10FF-4641-B3E4-DC6B0F7DCCF9}" srcOrd="0" destOrd="0" presId="urn:microsoft.com/office/officeart/2009/layout/CirclePictureHierarchy"/>
+    <dgm:cxn modelId="{31ED8073-2B7B-464D-86B9-6AB849F6C194}" type="presParOf" srcId="{5BFD1366-7690-4C5F-9BD1-8E18333A73F7}" destId="{29541E6F-B341-4D19-9B29-1D1A0A6C10F6}" srcOrd="1" destOrd="0" presId="urn:microsoft.com/office/officeart/2009/layout/CirclePictureHierarchy"/>
+    <dgm:cxn modelId="{C18B8552-A51C-4744-A761-D6F91F617D4C}" type="presParOf" srcId="{A831DDBA-705C-4136-A405-858AFCC9FDA9}" destId="{56FF2AA2-7BCA-4EED-8F74-03AA77501CA8}" srcOrd="1" destOrd="0" presId="urn:microsoft.com/office/officeart/2009/layout/CirclePictureHierarchy"/>
   </dgm:cxnLst>
   <dgm:bg/>
   <dgm:whole/>
@@ -23030,14 +22917,14 @@
     </dgm:pt>
   </dgm:ptLst>
   <dgm:cxnLst>
-    <dgm:cxn modelId="{E01B3F81-AC43-4877-ADAA-91D5D9ECB957}" type="presOf" srcId="{1BB1EB1A-E8CC-4F34-A529-33B605DCD12A}" destId="{C92EF651-7568-4AD8-A0D0-523CD7297ECD}" srcOrd="0" destOrd="0" presId="urn:microsoft.com/office/officeart/2009/layout/CirclePictureHierarchy"/>
+    <dgm:cxn modelId="{E1777DE4-459B-4D1D-B28E-953A654AC5FC}" type="presOf" srcId="{421DC26D-AA68-4598-BC58-62C6D925569C}" destId="{EF46C361-97ED-418A-8CFA-62B890A8D71E}" srcOrd="0" destOrd="0" presId="urn:microsoft.com/office/officeart/2009/layout/CirclePictureHierarchy"/>
     <dgm:cxn modelId="{75D37137-DD66-4124-B9A8-E63FF5655CBA}" srcId="{421DC26D-AA68-4598-BC58-62C6D925569C}" destId="{1BB1EB1A-E8CC-4F34-A529-33B605DCD12A}" srcOrd="0" destOrd="0" parTransId="{3DF1F3CF-F991-4B4A-B385-637A1625DB1E}" sibTransId="{E290B0CA-AB10-4C5C-8FDC-420E81CA62F2}"/>
-    <dgm:cxn modelId="{B1B62009-474C-4123-AD53-BD060EED7955}" type="presOf" srcId="{421DC26D-AA68-4598-BC58-62C6D925569C}" destId="{EF46C361-97ED-418A-8CFA-62B890A8D71E}" srcOrd="0" destOrd="0" presId="urn:microsoft.com/office/officeart/2009/layout/CirclePictureHierarchy"/>
-    <dgm:cxn modelId="{DE4F7FC5-D0FD-4AB8-B6BE-8938AC680098}" type="presParOf" srcId="{EF46C361-97ED-418A-8CFA-62B890A8D71E}" destId="{9A61F64D-AFC0-4755-BAD7-83F154725815}" srcOrd="0" destOrd="0" presId="urn:microsoft.com/office/officeart/2009/layout/CirclePictureHierarchy"/>
-    <dgm:cxn modelId="{C6EA0D00-C9F1-428E-B731-915AC85A2093}" type="presParOf" srcId="{9A61F64D-AFC0-4755-BAD7-83F154725815}" destId="{EB18FCF1-AD0C-4825-82CD-99B43F9898DB}" srcOrd="0" destOrd="0" presId="urn:microsoft.com/office/officeart/2009/layout/CirclePictureHierarchy"/>
-    <dgm:cxn modelId="{40248657-E0E1-43FD-BC28-9B96B2309EC6}" type="presParOf" srcId="{EB18FCF1-AD0C-4825-82CD-99B43F9898DB}" destId="{F2AF1477-69A0-470B-981D-7E59DDDE549E}" srcOrd="0" destOrd="0" presId="urn:microsoft.com/office/officeart/2009/layout/CirclePictureHierarchy"/>
-    <dgm:cxn modelId="{5A7871FD-D5B5-403F-92AB-8A7521DF180B}" type="presParOf" srcId="{EB18FCF1-AD0C-4825-82CD-99B43F9898DB}" destId="{C92EF651-7568-4AD8-A0D0-523CD7297ECD}" srcOrd="1" destOrd="0" presId="urn:microsoft.com/office/officeart/2009/layout/CirclePictureHierarchy"/>
-    <dgm:cxn modelId="{D5A97114-F06F-403F-8B93-B664085B1F25}" type="presParOf" srcId="{9A61F64D-AFC0-4755-BAD7-83F154725815}" destId="{37FB8D48-CFFF-4C1C-B284-0DAA11793561}" srcOrd="1" destOrd="0" presId="urn:microsoft.com/office/officeart/2009/layout/CirclePictureHierarchy"/>
+    <dgm:cxn modelId="{7DB417D4-E884-4664-B7A2-54EE91CC8845}" type="presOf" srcId="{1BB1EB1A-E8CC-4F34-A529-33B605DCD12A}" destId="{C92EF651-7568-4AD8-A0D0-523CD7297ECD}" srcOrd="0" destOrd="0" presId="urn:microsoft.com/office/officeart/2009/layout/CirclePictureHierarchy"/>
+    <dgm:cxn modelId="{17102DFC-5B7F-4C56-BC97-4074D0713813}" type="presParOf" srcId="{EF46C361-97ED-418A-8CFA-62B890A8D71E}" destId="{9A61F64D-AFC0-4755-BAD7-83F154725815}" srcOrd="0" destOrd="0" presId="urn:microsoft.com/office/officeart/2009/layout/CirclePictureHierarchy"/>
+    <dgm:cxn modelId="{FDCA4E87-6432-4EB2-BD26-0E7E21880CC7}" type="presParOf" srcId="{9A61F64D-AFC0-4755-BAD7-83F154725815}" destId="{EB18FCF1-AD0C-4825-82CD-99B43F9898DB}" srcOrd="0" destOrd="0" presId="urn:microsoft.com/office/officeart/2009/layout/CirclePictureHierarchy"/>
+    <dgm:cxn modelId="{81F73264-7FE8-430A-97CA-AD117C260B39}" type="presParOf" srcId="{EB18FCF1-AD0C-4825-82CD-99B43F9898DB}" destId="{F2AF1477-69A0-470B-981D-7E59DDDE549E}" srcOrd="0" destOrd="0" presId="urn:microsoft.com/office/officeart/2009/layout/CirclePictureHierarchy"/>
+    <dgm:cxn modelId="{1E453529-053F-433B-A3F1-A039DD2C4ED5}" type="presParOf" srcId="{EB18FCF1-AD0C-4825-82CD-99B43F9898DB}" destId="{C92EF651-7568-4AD8-A0D0-523CD7297ECD}" srcOrd="1" destOrd="0" presId="urn:microsoft.com/office/officeart/2009/layout/CirclePictureHierarchy"/>
+    <dgm:cxn modelId="{A3967D52-DAA2-4EC2-82E7-5A2862577C71}" type="presParOf" srcId="{9A61F64D-AFC0-4755-BAD7-83F154725815}" destId="{37FB8D48-CFFF-4C1C-B284-0DAA11793561}" srcOrd="1" destOrd="0" presId="urn:microsoft.com/office/officeart/2009/layout/CirclePictureHierarchy"/>
   </dgm:cxnLst>
   <dgm:bg/>
   <dgm:whole/>
@@ -23154,14 +23041,14 @@
     </dgm:pt>
   </dgm:ptLst>
   <dgm:cxnLst>
-    <dgm:cxn modelId="{C05DED27-2ACB-432A-B81B-7C78CAA2B5BE}" type="presOf" srcId="{E5B777D3-5C86-4020-AADC-5194D3C077B4}" destId="{61F796CF-AE85-4A6A-9451-47352303F91E}" srcOrd="0" destOrd="0" presId="urn:microsoft.com/office/officeart/2009/layout/CirclePictureHierarchy"/>
+    <dgm:cxn modelId="{80EC952B-B31A-4D95-8C0D-1544D900862B}" type="presOf" srcId="{E5B777D3-5C86-4020-AADC-5194D3C077B4}" destId="{61F796CF-AE85-4A6A-9451-47352303F91E}" srcOrd="0" destOrd="0" presId="urn:microsoft.com/office/officeart/2009/layout/CirclePictureHierarchy"/>
+    <dgm:cxn modelId="{0FAEC0A5-F3D3-42D5-A720-756A24282668}" type="presOf" srcId="{42637351-337A-49E2-B1B2-C522928CE3D6}" destId="{5FC463A1-F5A9-4E8E-8902-F09348523705}" srcOrd="0" destOrd="0" presId="urn:microsoft.com/office/officeart/2009/layout/CirclePictureHierarchy"/>
     <dgm:cxn modelId="{8EA5518C-23FF-4C10-A293-82BCA49E7B6F}" srcId="{E5B777D3-5C86-4020-AADC-5194D3C077B4}" destId="{42637351-337A-49E2-B1B2-C522928CE3D6}" srcOrd="0" destOrd="0" parTransId="{65C588A5-7D84-493B-80A2-8DEB66983883}" sibTransId="{628305B5-9371-4DAC-9975-9CEC2B6CDFA3}"/>
-    <dgm:cxn modelId="{BC6F4F62-37A6-4685-BB1F-940A7DB69255}" type="presOf" srcId="{42637351-337A-49E2-B1B2-C522928CE3D6}" destId="{5FC463A1-F5A9-4E8E-8902-F09348523705}" srcOrd="0" destOrd="0" presId="urn:microsoft.com/office/officeart/2009/layout/CirclePictureHierarchy"/>
-    <dgm:cxn modelId="{D344D881-7E21-4CD3-BF8C-887292D07BC1}" type="presParOf" srcId="{61F796CF-AE85-4A6A-9451-47352303F91E}" destId="{AED2ECEA-BBDF-4326-BC7A-11A9D8F4639F}" srcOrd="0" destOrd="0" presId="urn:microsoft.com/office/officeart/2009/layout/CirclePictureHierarchy"/>
-    <dgm:cxn modelId="{165C0ECD-32D0-48C7-B062-DD380D4CF11F}" type="presParOf" srcId="{AED2ECEA-BBDF-4326-BC7A-11A9D8F4639F}" destId="{2152AE59-C60E-437C-A96A-CA0CCABF3CBC}" srcOrd="0" destOrd="0" presId="urn:microsoft.com/office/officeart/2009/layout/CirclePictureHierarchy"/>
-    <dgm:cxn modelId="{52F69541-D9D7-47C5-A562-F69F8E980F8B}" type="presParOf" srcId="{2152AE59-C60E-437C-A96A-CA0CCABF3CBC}" destId="{358DEB1D-E87E-4B7A-868B-CDB4F1D33A34}" srcOrd="0" destOrd="0" presId="urn:microsoft.com/office/officeart/2009/layout/CirclePictureHierarchy"/>
-    <dgm:cxn modelId="{5CCAEC82-5E3B-4CC2-A18C-6BD68DFC1D8B}" type="presParOf" srcId="{2152AE59-C60E-437C-A96A-CA0CCABF3CBC}" destId="{5FC463A1-F5A9-4E8E-8902-F09348523705}" srcOrd="1" destOrd="0" presId="urn:microsoft.com/office/officeart/2009/layout/CirclePictureHierarchy"/>
-    <dgm:cxn modelId="{D843860E-BEAC-41D4-9257-B6A7026F9A55}" type="presParOf" srcId="{AED2ECEA-BBDF-4326-BC7A-11A9D8F4639F}" destId="{EB1B4F86-6A1D-439F-945A-58909F797C6D}" srcOrd="1" destOrd="0" presId="urn:microsoft.com/office/officeart/2009/layout/CirclePictureHierarchy"/>
+    <dgm:cxn modelId="{5A157DA2-0285-4554-85B4-A6BB6D7FAF16}" type="presParOf" srcId="{61F796CF-AE85-4A6A-9451-47352303F91E}" destId="{AED2ECEA-BBDF-4326-BC7A-11A9D8F4639F}" srcOrd="0" destOrd="0" presId="urn:microsoft.com/office/officeart/2009/layout/CirclePictureHierarchy"/>
+    <dgm:cxn modelId="{2A87768B-B9B6-447F-8164-52BEB3786838}" type="presParOf" srcId="{AED2ECEA-BBDF-4326-BC7A-11A9D8F4639F}" destId="{2152AE59-C60E-437C-A96A-CA0CCABF3CBC}" srcOrd="0" destOrd="0" presId="urn:microsoft.com/office/officeart/2009/layout/CirclePictureHierarchy"/>
+    <dgm:cxn modelId="{4EE91E20-46D9-4CA2-9EAF-9A367E4324E5}" type="presParOf" srcId="{2152AE59-C60E-437C-A96A-CA0CCABF3CBC}" destId="{358DEB1D-E87E-4B7A-868B-CDB4F1D33A34}" srcOrd="0" destOrd="0" presId="urn:microsoft.com/office/officeart/2009/layout/CirclePictureHierarchy"/>
+    <dgm:cxn modelId="{7042A5F1-466D-4975-9423-ACEC03144B16}" type="presParOf" srcId="{2152AE59-C60E-437C-A96A-CA0CCABF3CBC}" destId="{5FC463A1-F5A9-4E8E-8902-F09348523705}" srcOrd="1" destOrd="0" presId="urn:microsoft.com/office/officeart/2009/layout/CirclePictureHierarchy"/>
+    <dgm:cxn modelId="{6179FA35-5B6B-4E10-9533-E55D2466B7EB}" type="presParOf" srcId="{AED2ECEA-BBDF-4326-BC7A-11A9D8F4639F}" destId="{EB1B4F86-6A1D-439F-945A-58909F797C6D}" srcOrd="1" destOrd="0" presId="urn:microsoft.com/office/officeart/2009/layout/CirclePictureHierarchy"/>
   </dgm:cxnLst>
   <dgm:bg/>
   <dgm:whole/>
@@ -23278,14 +23165,14 @@
     </dgm:pt>
   </dgm:ptLst>
   <dgm:cxnLst>
-    <dgm:cxn modelId="{F56640CF-37D8-48E9-B5D6-7CE288B94F22}" type="presOf" srcId="{599EA13A-B31F-4164-9FE6-4B7A0075B887}" destId="{081237E4-FDDB-4D59-8051-DD08C5A8634D}" srcOrd="0" destOrd="0" presId="urn:microsoft.com/office/officeart/2009/layout/CirclePictureHierarchy"/>
-    <dgm:cxn modelId="{0A53729B-5E38-45FD-B535-E675016DC5D6}" type="presOf" srcId="{93375FED-AD9F-46E4-9865-9DBF5B949D18}" destId="{5E87964C-86A1-4067-A679-5AEEB390A3FA}" srcOrd="0" destOrd="0" presId="urn:microsoft.com/office/officeart/2009/layout/CirclePictureHierarchy"/>
     <dgm:cxn modelId="{3EDCE8B8-24F6-41B3-B6D0-54079881EBCF}" srcId="{93375FED-AD9F-46E4-9865-9DBF5B949D18}" destId="{599EA13A-B31F-4164-9FE6-4B7A0075B887}" srcOrd="0" destOrd="0" parTransId="{243021D4-9C1F-49B9-B3BB-59963AACF8F6}" sibTransId="{553F6B72-A32A-4190-9936-AD365D8C2FD3}"/>
-    <dgm:cxn modelId="{5329B696-8C44-4C90-BC21-07F5F35C99F8}" type="presParOf" srcId="{5E87964C-86A1-4067-A679-5AEEB390A3FA}" destId="{A7C980E6-E61E-42DF-B1A1-E2E62B5863AF}" srcOrd="0" destOrd="0" presId="urn:microsoft.com/office/officeart/2009/layout/CirclePictureHierarchy"/>
-    <dgm:cxn modelId="{76A4CA10-C3A0-4BD0-BF20-46423333B8A0}" type="presParOf" srcId="{A7C980E6-E61E-42DF-B1A1-E2E62B5863AF}" destId="{B19BA47D-9612-497B-8D09-8DA485532273}" srcOrd="0" destOrd="0" presId="urn:microsoft.com/office/officeart/2009/layout/CirclePictureHierarchy"/>
-    <dgm:cxn modelId="{16F8FDAB-7262-4314-9D98-B965D6F8C75D}" type="presParOf" srcId="{B19BA47D-9612-497B-8D09-8DA485532273}" destId="{E1A99EC9-A97E-4886-BA94-F791E15A1B2D}" srcOrd="0" destOrd="0" presId="urn:microsoft.com/office/officeart/2009/layout/CirclePictureHierarchy"/>
-    <dgm:cxn modelId="{CB9B75BD-6170-4251-93F1-611D8E46DD4F}" type="presParOf" srcId="{B19BA47D-9612-497B-8D09-8DA485532273}" destId="{081237E4-FDDB-4D59-8051-DD08C5A8634D}" srcOrd="1" destOrd="0" presId="urn:microsoft.com/office/officeart/2009/layout/CirclePictureHierarchy"/>
-    <dgm:cxn modelId="{9DF542E1-607C-4D98-AED4-7D7E6F6AE915}" type="presParOf" srcId="{A7C980E6-E61E-42DF-B1A1-E2E62B5863AF}" destId="{98DCAF8E-C332-42F1-A77A-B5E2D02C9FD0}" srcOrd="1" destOrd="0" presId="urn:microsoft.com/office/officeart/2009/layout/CirclePictureHierarchy"/>
+    <dgm:cxn modelId="{64541D0D-CCE7-45AC-A68F-AB1760FC4907}" type="presOf" srcId="{599EA13A-B31F-4164-9FE6-4B7A0075B887}" destId="{081237E4-FDDB-4D59-8051-DD08C5A8634D}" srcOrd="0" destOrd="0" presId="urn:microsoft.com/office/officeart/2009/layout/CirclePictureHierarchy"/>
+    <dgm:cxn modelId="{9A96B478-66E3-44F0-BD4F-12DA447FCF6D}" type="presOf" srcId="{93375FED-AD9F-46E4-9865-9DBF5B949D18}" destId="{5E87964C-86A1-4067-A679-5AEEB390A3FA}" srcOrd="0" destOrd="0" presId="urn:microsoft.com/office/officeart/2009/layout/CirclePictureHierarchy"/>
+    <dgm:cxn modelId="{D2C267D9-B3F8-49A6-BF7E-275314ADEF03}" type="presParOf" srcId="{5E87964C-86A1-4067-A679-5AEEB390A3FA}" destId="{A7C980E6-E61E-42DF-B1A1-E2E62B5863AF}" srcOrd="0" destOrd="0" presId="urn:microsoft.com/office/officeart/2009/layout/CirclePictureHierarchy"/>
+    <dgm:cxn modelId="{AC897FC6-6007-4627-81C3-2D14221A151B}" type="presParOf" srcId="{A7C980E6-E61E-42DF-B1A1-E2E62B5863AF}" destId="{B19BA47D-9612-497B-8D09-8DA485532273}" srcOrd="0" destOrd="0" presId="urn:microsoft.com/office/officeart/2009/layout/CirclePictureHierarchy"/>
+    <dgm:cxn modelId="{C7A4D04C-4AB0-4795-A855-7B1FAF56BC22}" type="presParOf" srcId="{B19BA47D-9612-497B-8D09-8DA485532273}" destId="{E1A99EC9-A97E-4886-BA94-F791E15A1B2D}" srcOrd="0" destOrd="0" presId="urn:microsoft.com/office/officeart/2009/layout/CirclePictureHierarchy"/>
+    <dgm:cxn modelId="{6FA74D5B-3E77-4453-8C53-5EDF9B9B00B3}" type="presParOf" srcId="{B19BA47D-9612-497B-8D09-8DA485532273}" destId="{081237E4-FDDB-4D59-8051-DD08C5A8634D}" srcOrd="1" destOrd="0" presId="urn:microsoft.com/office/officeart/2009/layout/CirclePictureHierarchy"/>
+    <dgm:cxn modelId="{894FB130-5372-4FC6-AE0A-E2B017C2DC21}" type="presParOf" srcId="{A7C980E6-E61E-42DF-B1A1-E2E62B5863AF}" destId="{98DCAF8E-C332-42F1-A77A-B5E2D02C9FD0}" srcOrd="1" destOrd="0" presId="urn:microsoft.com/office/officeart/2009/layout/CirclePictureHierarchy"/>
   </dgm:cxnLst>
   <dgm:bg/>
   <dgm:whole/>
@@ -33954,7 +33841,7 @@
 </file>
 
 <file path=customXml/itemProps2.xml><?xml version="1.0" encoding="utf-8"?>
-<ds:datastoreItem xmlns:ds="http://schemas.openxmlformats.org/officeDocument/2006/customXml" ds:itemID="{1414C027-1A9E-49E0-A829-30CB14FC51D4}">
+<ds:datastoreItem xmlns:ds="http://schemas.openxmlformats.org/officeDocument/2006/customXml" ds:itemID="{939E645D-6581-49E1-BAA9-7085AAFD0206}">
   <ds:schemaRefs>
     <ds:schemaRef ds:uri="http://schemas.openxmlformats.org/officeDocument/2006/bibliography"/>
   </ds:schemaRefs>

</xml_diff>